<commit_message>
Add apache support with htaccess.
</commit_message>
<xml_diff>
--- a/documents/API REST cours.docx
+++ b/documents/API REST cours.docx
@@ -49,7 +49,25 @@
         <w:rPr>
           <w:sz w:val="24"/>
         </w:rPr>
-        <w:t>http. Une API et faite par des développeurs pour des développeurs</w:t>
+        <w:t>HTTP</w:t>
+      </w:r>
+      <w:r>
+        <w:rPr>
+          <w:sz w:val="24"/>
+        </w:rPr>
+        <w:t>. Une API et faite</w:t>
+      </w:r>
+      <w:r>
+        <w:rPr>
+          <w:sz w:val="24"/>
+        </w:rPr>
+        <w:t xml:space="preserve">s </w:t>
+      </w:r>
+      <w:r>
+        <w:rPr>
+          <w:sz w:val="24"/>
+        </w:rPr>
+        <w:t>par des développeurs pour des développeurs</w:t>
       </w:r>
       <w:r>
         <w:rPr>
@@ -109,7 +127,19 @@
         <w:rPr>
           <w:sz w:val="24"/>
         </w:rPr>
-        <w:t>Un client http et un serveur</w:t>
+        <w:t xml:space="preserve">Un client </w:t>
+      </w:r>
+      <w:r>
+        <w:rPr>
+          <w:sz w:val="24"/>
+        </w:rPr>
+        <w:t>HTTP</w:t>
+      </w:r>
+      <w:r>
+        <w:rPr>
+          <w:sz w:val="24"/>
+        </w:rPr>
+        <w:t xml:space="preserve"> et un serveur</w:t>
       </w:r>
       <w:r>
         <w:rPr>
@@ -129,21 +159,45 @@
         <w:rPr>
           <w:sz w:val="24"/>
         </w:rPr>
-        <w:t>Rôle du client : forger une requête http</w:t>
-      </w:r>
-    </w:p>
-    <w:p>
-      <w:pPr>
-        <w:pStyle w:val="Paragraphedeliste"/>
-        <w:rPr>
-          <w:sz w:val="24"/>
-        </w:rPr>
-      </w:pPr>
-      <w:r>
-        <w:rPr>
-          <w:sz w:val="24"/>
-        </w:rPr>
-        <w:t>Rôle du serveur Renvoyer une réponse http</w:t>
+        <w:t xml:space="preserve">Rôle du client : forger une requête </w:t>
+      </w:r>
+      <w:r>
+        <w:rPr>
+          <w:sz w:val="24"/>
+        </w:rPr>
+        <w:t>HTTP</w:t>
+      </w:r>
+    </w:p>
+    <w:p>
+      <w:pPr>
+        <w:pStyle w:val="Paragraphedeliste"/>
+        <w:rPr>
+          <w:sz w:val="24"/>
+        </w:rPr>
+      </w:pPr>
+      <w:r>
+        <w:rPr>
+          <w:sz w:val="24"/>
+        </w:rPr>
+        <w:t xml:space="preserve">Rôle du serveur </w:t>
+      </w:r>
+      <w:r>
+        <w:rPr>
+          <w:sz w:val="24"/>
+        </w:rPr>
+        <w:t>r</w:t>
+      </w:r>
+      <w:r>
+        <w:rPr>
+          <w:sz w:val="24"/>
+        </w:rPr>
+        <w:t xml:space="preserve">envoyer une réponse </w:t>
+      </w:r>
+      <w:r>
+        <w:rPr>
+          <w:sz w:val="24"/>
+        </w:rPr>
+        <w:t>HTTP</w:t>
       </w:r>
     </w:p>
     <w:p>
@@ -209,7 +263,13 @@
         <w:rPr>
           <w:sz w:val="24"/>
         </w:rPr>
-        <w:t>Cache http</w:t>
+        <w:t xml:space="preserve">Cache </w:t>
+      </w:r>
+      <w:r>
+        <w:rPr>
+          <w:sz w:val="24"/>
+        </w:rPr>
+        <w:t>HTTP</w:t>
       </w:r>
       <w:r>
         <w:rPr>
@@ -287,7 +347,19 @@
         <w:rPr>
           <w:sz w:val="24"/>
         </w:rPr>
-        <w:t>Interface uniforme (Manipuler des ressources)</w:t>
+        <w:t>Interface uniforme (</w:t>
+      </w:r>
+      <w:r>
+        <w:rPr>
+          <w:sz w:val="24"/>
+        </w:rPr>
+        <w:t>m</w:t>
+      </w:r>
+      <w:r>
+        <w:rPr>
+          <w:sz w:val="24"/>
+        </w:rPr>
+        <w:t>anipuler des ressources)</w:t>
       </w:r>
     </w:p>
     <w:p>
@@ -355,7 +427,13 @@
         <w:rPr>
           <w:sz w:val="24"/>
         </w:rPr>
-        <w:t xml:space="preserve"> json</w:t>
+        <w:t xml:space="preserve"> </w:t>
+      </w:r>
+      <w:r>
+        <w:rPr>
+          <w:sz w:val="24"/>
+        </w:rPr>
+        <w:t>JSON</w:t>
       </w:r>
     </w:p>
     <w:p>
@@ -379,7 +457,19 @@
         <w:rPr>
           <w:sz w:val="24"/>
         </w:rPr>
-        <w:t>ntête « Content-Type » dans le header</w:t>
+        <w:t>ntête « Content-Type » dans l</w:t>
+      </w:r>
+      <w:r>
+        <w:rPr>
+          <w:sz w:val="24"/>
+        </w:rPr>
+        <w:t>’ei</w:t>
+      </w:r>
+      <w:r>
+        <w:rPr>
+          <w:sz w:val="24"/>
+        </w:rPr>
+        <w:t>der</w:t>
       </w:r>
     </w:p>
     <w:p>
@@ -406,21 +496,45 @@
         <w:rPr>
           <w:sz w:val="24"/>
         </w:rPr>
-        <w:t>Code sur demande (Facultatifs)</w:t>
-      </w:r>
-    </w:p>
-    <w:p>
-      <w:pPr>
-        <w:pStyle w:val="Paragraphedeliste"/>
-        <w:rPr>
-          <w:sz w:val="24"/>
-        </w:rPr>
-      </w:pPr>
-      <w:r>
-        <w:rPr>
-          <w:sz w:val="24"/>
-        </w:rPr>
-        <w:t xml:space="preserve">Envoi un code dans la réponse qui est à </w:t>
+        <w:t>Code sur demande (</w:t>
+      </w:r>
+      <w:r>
+        <w:rPr>
+          <w:sz w:val="24"/>
+        </w:rPr>
+        <w:t>f</w:t>
+      </w:r>
+      <w:r>
+        <w:rPr>
+          <w:sz w:val="24"/>
+        </w:rPr>
+        <w:t>acultatifs)</w:t>
+      </w:r>
+    </w:p>
+    <w:p>
+      <w:pPr>
+        <w:pStyle w:val="Paragraphedeliste"/>
+        <w:rPr>
+          <w:sz w:val="24"/>
+        </w:rPr>
+      </w:pPr>
+      <w:r>
+        <w:rPr>
+          <w:sz w:val="24"/>
+        </w:rPr>
+        <w:t>Envoi</w:t>
+      </w:r>
+      <w:r>
+        <w:rPr>
+          <w:sz w:val="24"/>
+        </w:rPr>
+        <w:t xml:space="preserve">e </w:t>
+      </w:r>
+      <w:r>
+        <w:rPr>
+          <w:sz w:val="24"/>
+        </w:rPr>
+        <w:t xml:space="preserve">un code dans la réponse qui est à </w:t>
       </w:r>
       <w:r>
         <w:rPr>
@@ -454,7 +568,21 @@
           <w:sz w:val="24"/>
           <w:u w:val="single"/>
         </w:rPr>
-        <w:t>Model de maturité de Richardson :</w:t>
+        <w:t>Mod</w:t>
+      </w:r>
+      <w:r>
+        <w:rPr>
+          <w:sz w:val="24"/>
+          <w:u w:val="single"/>
+        </w:rPr>
+        <w:t>èle</w:t>
+      </w:r>
+      <w:r>
+        <w:rPr>
+          <w:sz w:val="24"/>
+          <w:u w:val="single"/>
+        </w:rPr>
+        <w:t xml:space="preserve"> de maturité de Richardson :</w:t>
       </w:r>
     </w:p>
     <w:p>
@@ -572,7 +700,19 @@
         <w:rPr>
           <w:sz w:val="24"/>
         </w:rPr>
-        <w:t>Niveau 2 (http Verbs)</w:t>
+        <w:t>Niveau 2 (</w:t>
+      </w:r>
+      <w:r>
+        <w:rPr>
+          <w:sz w:val="24"/>
+        </w:rPr>
+        <w:t>HTTP</w:t>
+      </w:r>
+      <w:r>
+        <w:rPr>
+          <w:sz w:val="24"/>
+        </w:rPr>
+        <w:t xml:space="preserve"> Verbs)</w:t>
       </w:r>
     </w:p>
     <w:p>
@@ -631,7 +771,31 @@
         <w:rPr>
           <w:sz w:val="24"/>
         </w:rPr>
-        <w:t>Imiter le fonctionnent d’une page web (des liens dans la page). Retourner une réponse avec des liens liés à la ressource (Les action possible avec cette ressource).</w:t>
+        <w:t>Imiter le fonctionnent d’une page web (des liens dans la page). Retourner une réponse avec des liens liés à la ressource (Les action</w:t>
+      </w:r>
+      <w:r>
+        <w:rPr>
+          <w:sz w:val="24"/>
+        </w:rPr>
+        <w:t xml:space="preserve">s </w:t>
+      </w:r>
+      <w:r>
+        <w:rPr>
+          <w:sz w:val="24"/>
+        </w:rPr>
+        <w:t>possible</w:t>
+      </w:r>
+      <w:r>
+        <w:rPr>
+          <w:sz w:val="24"/>
+        </w:rPr>
+        <w:t xml:space="preserve">s </w:t>
+      </w:r>
+      <w:r>
+        <w:rPr>
+          <w:sz w:val="24"/>
+        </w:rPr>
+        <w:t>avec cette ressource).</w:t>
       </w:r>
     </w:p>
     <w:p>
@@ -653,13 +817,27 @@
           <w:sz w:val="24"/>
           <w:u w:val="single"/>
         </w:rPr>
-        <w:t>Les méthodes http </w:t>
+        <w:t xml:space="preserve">Les méthodes </w:t>
       </w:r>
       <w:r>
         <w:rPr>
           <w:sz w:val="24"/>
           <w:u w:val="single"/>
         </w:rPr>
+        <w:t>HTTP</w:t>
+      </w:r>
+      <w:r>
+        <w:rPr>
+          <w:sz w:val="24"/>
+          <w:u w:val="single"/>
+        </w:rPr>
+        <w:t> </w:t>
+      </w:r>
+      <w:r>
+        <w:rPr>
+          <w:sz w:val="24"/>
+          <w:u w:val="single"/>
+        </w:rPr>
         <w:t>(CRUD)</w:t>
       </w:r>
       <w:r>
@@ -757,7 +935,21 @@
           <w:sz w:val="24"/>
           <w:u w:val="single"/>
         </w:rPr>
-        <w:t>Les types de réponsses http :</w:t>
+        <w:t xml:space="preserve">Les types de réponses </w:t>
+      </w:r>
+      <w:r>
+        <w:rPr>
+          <w:sz w:val="24"/>
+          <w:u w:val="single"/>
+        </w:rPr>
+        <w:t>HTTP</w:t>
+      </w:r>
+      <w:r>
+        <w:rPr>
+          <w:sz w:val="24"/>
+          <w:u w:val="single"/>
+        </w:rPr>
+        <w:t> :</w:t>
       </w:r>
     </w:p>
     <w:p>
@@ -789,7 +981,19 @@
         <w:rPr>
           <w:sz w:val="24"/>
         </w:rPr>
-        <w:t xml:space="preserve"> Tout s'est bien passé ;</w:t>
+        <w:t xml:space="preserve"> </w:t>
+      </w:r>
+      <w:r>
+        <w:rPr>
+          <w:sz w:val="24"/>
+        </w:rPr>
+        <w:t>t</w:t>
+      </w:r>
+      <w:r>
+        <w:rPr>
+          <w:sz w:val="24"/>
+        </w:rPr>
+        <w:t>out s'est bien passé ;</w:t>
       </w:r>
     </w:p>
     <w:p>
@@ -814,7 +1018,19 @@
         <w:rPr>
           <w:sz w:val="24"/>
         </w:rPr>
-        <w:t xml:space="preserve"> La création de la ressource s'est bien passée (en général le contenu de la nouvelle ressource est aussi renvoyée dans la réponse, mais ce n'est pas obligatoire - on ajoute aussi un header Locationavec l'</w:t>
+        <w:t xml:space="preserve"> La création de la ressource s'est bien passée (en général le contenu de la nouvelle ressource est aussi renvoyé</w:t>
+      </w:r>
+      <w:r>
+        <w:rPr>
+          <w:sz w:val="24"/>
+        </w:rPr>
+        <w:t xml:space="preserve"> </w:t>
+      </w:r>
+      <w:r>
+        <w:rPr>
+          <w:sz w:val="24"/>
+        </w:rPr>
+        <w:t>dans la réponse, mais ce n'est pas obligatoire - on ajoute aussi un header Locationavec l'</w:t>
       </w:r>
       <w:r>
         <w:rPr>
@@ -1135,7 +1351,19 @@
         <w:t>Séri</w:t>
       </w:r>
       <w:r>
-        <w:t>alisation : Une ressource passe d’un état textuel a un objet (Ex : json vers entité Symfony)</w:t>
+        <w:t xml:space="preserve">alisation : Une ressource passe d’un état textuel </w:t>
+      </w:r>
+      <w:r>
+        <w:t>à</w:t>
+      </w:r>
+      <w:r>
+        <w:t xml:space="preserve"> un objet (Ex : </w:t>
+      </w:r>
+      <w:r>
+        <w:t>JSON</w:t>
+      </w:r>
+      <w:r>
+        <w:t xml:space="preserve"> vers entité Symfony)</w:t>
       </w:r>
     </w:p>
     <w:p>
@@ -1147,10 +1375,22 @@
         <w:t>ésérialisation</w:t>
       </w:r>
       <w:r>
-        <w:t> : Passe d’un état d’objet a un état</w:t>
-      </w:r>
-      <w:r>
-        <w:t xml:space="preserve"> textuel. (Ex : Objet doctrine vers json)</w:t>
+        <w:t xml:space="preserve"> : Passe d’un état d’objet </w:t>
+      </w:r>
+      <w:r>
+        <w:t>à</w:t>
+      </w:r>
+      <w:r>
+        <w:t xml:space="preserve"> un état</w:t>
+      </w:r>
+      <w:r>
+        <w:t xml:space="preserve"> textuel. (Ex : Objet doctrine vers </w:t>
+      </w:r>
+      <w:r>
+        <w:t>JSON</w:t>
+      </w:r>
+      <w:r>
+        <w:t>)</w:t>
       </w:r>
     </w:p>
     <w:p>
@@ -1192,13 +1432,9 @@
       </w:r>
     </w:p>
     <w:p>
-      <w:r>
-        <w:tab/>
-      </w:r>
       <w:bookmarkStart w:id="0" w:name="_GoBack"/>
       <w:bookmarkEnd w:id="0"/>
     </w:p>
-    <w:p/>
     <w:p>
       <w:pPr>
         <w:rPr>
@@ -1213,14 +1449,20 @@
       </w:r>
     </w:p>
     <w:p>
-      <w:pPr>
-        <w:ind w:firstLine="708"/>
-      </w:pPr>
-      <w:r>
-        <w:t>Une api doit être correctement documentée.</w:t>
+      <w:r>
+        <w:t>Une api doit être correctement documenté</w:t>
+      </w:r>
+      <w:r>
+        <w:t>e.</w:t>
       </w:r>
     </w:p>
     <w:sectPr>
+      <w:headerReference w:type="even" r:id="rId7"/>
+      <w:headerReference w:type="default" r:id="rId8"/>
+      <w:footerReference w:type="even" r:id="rId9"/>
+      <w:footerReference w:type="default" r:id="rId10"/>
+      <w:headerReference w:type="first" r:id="rId11"/>
+      <w:footerReference w:type="first" r:id="rId12"/>
       <w:pgSz w:w="11906" w:h="16838"/>
       <w:pgMar w:top="1417" w:right="1417" w:bottom="1417" w:left="1417" w:header="708" w:footer="708" w:gutter="0"/>
       <w:cols w:space="708"/>
@@ -1228,6 +1470,116 @@
     </w:sectPr>
   </w:body>
 </w:document>
+</file>
+
+<file path=word/endnotes.xml><?xml version="1.0" encoding="utf-8"?>
+<w:endnotes xmlns:wpc="http://schemas.microsoft.com/office/word/2010/wordprocessingCanvas" xmlns:cx="http://schemas.microsoft.com/office/drawing/2014/chartex" xmlns:cx1="http://schemas.microsoft.com/office/drawing/2015/9/8/chartex" xmlns:mc="http://schemas.openxmlformats.org/markup-compatibility/2006" xmlns:o="urn:schemas-microsoft-com:office:office" xmlns:r="http://schemas.openxmlformats.org/officeDocument/2006/relationships" xmlns:m="http://schemas.openxmlformats.org/officeDocument/2006/math" xmlns:v="urn:schemas-microsoft-com:vml" xmlns:wp14="http://schemas.microsoft.com/office/word/2010/wordprocessingDrawing" xmlns:wp="http://schemas.openxmlformats.org/drawingml/2006/wordprocessingDrawing" xmlns:w10="urn:schemas-microsoft-com:office:word" xmlns:w="http://schemas.openxmlformats.org/wordprocessingml/2006/main" xmlns:w14="http://schemas.microsoft.com/office/word/2010/wordml" xmlns:w15="http://schemas.microsoft.com/office/word/2012/wordml" xmlns:w16se="http://schemas.microsoft.com/office/word/2015/wordml/symex" xmlns:wpg="http://schemas.microsoft.com/office/word/2010/wordprocessingGroup" xmlns:wpi="http://schemas.microsoft.com/office/word/2010/wordprocessingInk" xmlns:wne="http://schemas.microsoft.com/office/word/2006/wordml" xmlns:wps="http://schemas.microsoft.com/office/word/2010/wordprocessingShape" mc:Ignorable="w14 w15 w16se wp14">
+  <w:endnote w:type="separator" w:id="-1">
+    <w:p>
+      <w:pPr>
+        <w:spacing w:after="0" w:line="240" w:lineRule="auto"/>
+      </w:pPr>
+      <w:r>
+        <w:separator/>
+      </w:r>
+    </w:p>
+  </w:endnote>
+  <w:endnote w:type="continuationSeparator" w:id="0">
+    <w:p>
+      <w:pPr>
+        <w:spacing w:after="0" w:line="240" w:lineRule="auto"/>
+      </w:pPr>
+      <w:r>
+        <w:continuationSeparator/>
+      </w:r>
+    </w:p>
+  </w:endnote>
+</w:endnotes>
+</file>
+
+<file path=word/footer1.xml><?xml version="1.0" encoding="utf-8"?>
+<w:ftr xmlns:wpc="http://schemas.microsoft.com/office/word/2010/wordprocessingCanvas" xmlns:cx="http://schemas.microsoft.com/office/drawing/2014/chartex" xmlns:cx1="http://schemas.microsoft.com/office/drawing/2015/9/8/chartex" xmlns:mc="http://schemas.openxmlformats.org/markup-compatibility/2006" xmlns:o="urn:schemas-microsoft-com:office:office" xmlns:r="http://schemas.openxmlformats.org/officeDocument/2006/relationships" xmlns:m="http://schemas.openxmlformats.org/officeDocument/2006/math" xmlns:v="urn:schemas-microsoft-com:vml" xmlns:wp14="http://schemas.microsoft.com/office/word/2010/wordprocessingDrawing" xmlns:wp="http://schemas.openxmlformats.org/drawingml/2006/wordprocessingDrawing" xmlns:w10="urn:schemas-microsoft-com:office:word" xmlns:w="http://schemas.openxmlformats.org/wordprocessingml/2006/main" xmlns:w14="http://schemas.microsoft.com/office/word/2010/wordml" xmlns:w15="http://schemas.microsoft.com/office/word/2012/wordml" xmlns:w16se="http://schemas.microsoft.com/office/word/2015/wordml/symex" xmlns:wpg="http://schemas.microsoft.com/office/word/2010/wordprocessingGroup" xmlns:wpi="http://schemas.microsoft.com/office/word/2010/wordprocessingInk" xmlns:wne="http://schemas.microsoft.com/office/word/2006/wordml" xmlns:wps="http://schemas.microsoft.com/office/word/2010/wordprocessingShape" mc:Ignorable="w14 w15 w16se wp14">
+  <w:p>
+    <w:pPr>
+      <w:pStyle w:val="Pieddepage"/>
+    </w:pPr>
+  </w:p>
+</w:ftr>
+</file>
+
+<file path=word/footer2.xml><?xml version="1.0" encoding="utf-8"?>
+<w:ftr xmlns:wpc="http://schemas.microsoft.com/office/word/2010/wordprocessingCanvas" xmlns:cx="http://schemas.microsoft.com/office/drawing/2014/chartex" xmlns:cx1="http://schemas.microsoft.com/office/drawing/2015/9/8/chartex" xmlns:mc="http://schemas.openxmlformats.org/markup-compatibility/2006" xmlns:o="urn:schemas-microsoft-com:office:office" xmlns:r="http://schemas.openxmlformats.org/officeDocument/2006/relationships" xmlns:m="http://schemas.openxmlformats.org/officeDocument/2006/math" xmlns:v="urn:schemas-microsoft-com:vml" xmlns:wp14="http://schemas.microsoft.com/office/word/2010/wordprocessingDrawing" xmlns:wp="http://schemas.openxmlformats.org/drawingml/2006/wordprocessingDrawing" xmlns:w10="urn:schemas-microsoft-com:office:word" xmlns:w="http://schemas.openxmlformats.org/wordprocessingml/2006/main" xmlns:w14="http://schemas.microsoft.com/office/word/2010/wordml" xmlns:w15="http://schemas.microsoft.com/office/word/2012/wordml" xmlns:w16se="http://schemas.microsoft.com/office/word/2015/wordml/symex" xmlns:wpg="http://schemas.microsoft.com/office/word/2010/wordprocessingGroup" xmlns:wpi="http://schemas.microsoft.com/office/word/2010/wordprocessingInk" xmlns:wne="http://schemas.microsoft.com/office/word/2006/wordml" xmlns:wps="http://schemas.microsoft.com/office/word/2010/wordprocessingShape" mc:Ignorable="w14 w15 w16se wp14">
+  <w:p>
+    <w:pPr>
+      <w:pStyle w:val="Pieddepage"/>
+    </w:pPr>
+  </w:p>
+</w:ftr>
+</file>
+
+<file path=word/footer3.xml><?xml version="1.0" encoding="utf-8"?>
+<w:ftr xmlns:wpc="http://schemas.microsoft.com/office/word/2010/wordprocessingCanvas" xmlns:cx="http://schemas.microsoft.com/office/drawing/2014/chartex" xmlns:cx1="http://schemas.microsoft.com/office/drawing/2015/9/8/chartex" xmlns:mc="http://schemas.openxmlformats.org/markup-compatibility/2006" xmlns:o="urn:schemas-microsoft-com:office:office" xmlns:r="http://schemas.openxmlformats.org/officeDocument/2006/relationships" xmlns:m="http://schemas.openxmlformats.org/officeDocument/2006/math" xmlns:v="urn:schemas-microsoft-com:vml" xmlns:wp14="http://schemas.microsoft.com/office/word/2010/wordprocessingDrawing" xmlns:wp="http://schemas.openxmlformats.org/drawingml/2006/wordprocessingDrawing" xmlns:w10="urn:schemas-microsoft-com:office:word" xmlns:w="http://schemas.openxmlformats.org/wordprocessingml/2006/main" xmlns:w14="http://schemas.microsoft.com/office/word/2010/wordml" xmlns:w15="http://schemas.microsoft.com/office/word/2012/wordml" xmlns:w16se="http://schemas.microsoft.com/office/word/2015/wordml/symex" xmlns:wpg="http://schemas.microsoft.com/office/word/2010/wordprocessingGroup" xmlns:wpi="http://schemas.microsoft.com/office/word/2010/wordprocessingInk" xmlns:wne="http://schemas.microsoft.com/office/word/2006/wordml" xmlns:wps="http://schemas.microsoft.com/office/word/2010/wordprocessingShape" mc:Ignorable="w14 w15 w16se wp14">
+  <w:p>
+    <w:pPr>
+      <w:pStyle w:val="Pieddepage"/>
+    </w:pPr>
+  </w:p>
+</w:ftr>
+</file>
+
+<file path=word/footnotes.xml><?xml version="1.0" encoding="utf-8"?>
+<w:footnotes xmlns:wpc="http://schemas.microsoft.com/office/word/2010/wordprocessingCanvas" xmlns:cx="http://schemas.microsoft.com/office/drawing/2014/chartex" xmlns:cx1="http://schemas.microsoft.com/office/drawing/2015/9/8/chartex" xmlns:mc="http://schemas.openxmlformats.org/markup-compatibility/2006" xmlns:o="urn:schemas-microsoft-com:office:office" xmlns:r="http://schemas.openxmlformats.org/officeDocument/2006/relationships" xmlns:m="http://schemas.openxmlformats.org/officeDocument/2006/math" xmlns:v="urn:schemas-microsoft-com:vml" xmlns:wp14="http://schemas.microsoft.com/office/word/2010/wordprocessingDrawing" xmlns:wp="http://schemas.openxmlformats.org/drawingml/2006/wordprocessingDrawing" xmlns:w10="urn:schemas-microsoft-com:office:word" xmlns:w="http://schemas.openxmlformats.org/wordprocessingml/2006/main" xmlns:w14="http://schemas.microsoft.com/office/word/2010/wordml" xmlns:w15="http://schemas.microsoft.com/office/word/2012/wordml" xmlns:w16se="http://schemas.microsoft.com/office/word/2015/wordml/symex" xmlns:wpg="http://schemas.microsoft.com/office/word/2010/wordprocessingGroup" xmlns:wpi="http://schemas.microsoft.com/office/word/2010/wordprocessingInk" xmlns:wne="http://schemas.microsoft.com/office/word/2006/wordml" xmlns:wps="http://schemas.microsoft.com/office/word/2010/wordprocessingShape" mc:Ignorable="w14 w15 w16se wp14">
+  <w:footnote w:type="separator" w:id="-1">
+    <w:p>
+      <w:pPr>
+        <w:spacing w:after="0" w:line="240" w:lineRule="auto"/>
+      </w:pPr>
+      <w:r>
+        <w:separator/>
+      </w:r>
+    </w:p>
+  </w:footnote>
+  <w:footnote w:type="continuationSeparator" w:id="0">
+    <w:p>
+      <w:pPr>
+        <w:spacing w:after="0" w:line="240" w:lineRule="auto"/>
+      </w:pPr>
+      <w:r>
+        <w:continuationSeparator/>
+      </w:r>
+    </w:p>
+  </w:footnote>
+</w:footnotes>
+</file>
+
+<file path=word/header1.xml><?xml version="1.0" encoding="utf-8"?>
+<w:hdr xmlns:wpc="http://schemas.microsoft.com/office/word/2010/wordprocessingCanvas" xmlns:cx="http://schemas.microsoft.com/office/drawing/2014/chartex" xmlns:cx1="http://schemas.microsoft.com/office/drawing/2015/9/8/chartex" xmlns:mc="http://schemas.openxmlformats.org/markup-compatibility/2006" xmlns:o="urn:schemas-microsoft-com:office:office" xmlns:r="http://schemas.openxmlformats.org/officeDocument/2006/relationships" xmlns:m="http://schemas.openxmlformats.org/officeDocument/2006/math" xmlns:v="urn:schemas-microsoft-com:vml" xmlns:wp14="http://schemas.microsoft.com/office/word/2010/wordprocessingDrawing" xmlns:wp="http://schemas.openxmlformats.org/drawingml/2006/wordprocessingDrawing" xmlns:w10="urn:schemas-microsoft-com:office:word" xmlns:w="http://schemas.openxmlformats.org/wordprocessingml/2006/main" xmlns:w14="http://schemas.microsoft.com/office/word/2010/wordml" xmlns:w15="http://schemas.microsoft.com/office/word/2012/wordml" xmlns:w16se="http://schemas.microsoft.com/office/word/2015/wordml/symex" xmlns:wpg="http://schemas.microsoft.com/office/word/2010/wordprocessingGroup" xmlns:wpi="http://schemas.microsoft.com/office/word/2010/wordprocessingInk" xmlns:wne="http://schemas.microsoft.com/office/word/2006/wordml" xmlns:wps="http://schemas.microsoft.com/office/word/2010/wordprocessingShape" mc:Ignorable="w14 w15 w16se wp14">
+  <w:p>
+    <w:pPr>
+      <w:pStyle w:val="En-tte"/>
+    </w:pPr>
+  </w:p>
+</w:hdr>
+</file>
+
+<file path=word/header2.xml><?xml version="1.0" encoding="utf-8"?>
+<w:hdr xmlns:wpc="http://schemas.microsoft.com/office/word/2010/wordprocessingCanvas" xmlns:cx="http://schemas.microsoft.com/office/drawing/2014/chartex" xmlns:cx1="http://schemas.microsoft.com/office/drawing/2015/9/8/chartex" xmlns:mc="http://schemas.openxmlformats.org/markup-compatibility/2006" xmlns:o="urn:schemas-microsoft-com:office:office" xmlns:r="http://schemas.openxmlformats.org/officeDocument/2006/relationships" xmlns:m="http://schemas.openxmlformats.org/officeDocument/2006/math" xmlns:v="urn:schemas-microsoft-com:vml" xmlns:wp14="http://schemas.microsoft.com/office/word/2010/wordprocessingDrawing" xmlns:wp="http://schemas.openxmlformats.org/drawingml/2006/wordprocessingDrawing" xmlns:w10="urn:schemas-microsoft-com:office:word" xmlns:w="http://schemas.openxmlformats.org/wordprocessingml/2006/main" xmlns:w14="http://schemas.microsoft.com/office/word/2010/wordml" xmlns:w15="http://schemas.microsoft.com/office/word/2012/wordml" xmlns:w16se="http://schemas.microsoft.com/office/word/2015/wordml/symex" xmlns:wpg="http://schemas.microsoft.com/office/word/2010/wordprocessingGroup" xmlns:wpi="http://schemas.microsoft.com/office/word/2010/wordprocessingInk" xmlns:wne="http://schemas.microsoft.com/office/word/2006/wordml" xmlns:wps="http://schemas.microsoft.com/office/word/2010/wordprocessingShape" mc:Ignorable="w14 w15 w16se wp14">
+  <w:p>
+    <w:pPr>
+      <w:pStyle w:val="En-tte"/>
+    </w:pPr>
+  </w:p>
+</w:hdr>
+</file>
+
+<file path=word/header3.xml><?xml version="1.0" encoding="utf-8"?>
+<w:hdr xmlns:wpc="http://schemas.microsoft.com/office/word/2010/wordprocessingCanvas" xmlns:cx="http://schemas.microsoft.com/office/drawing/2014/chartex" xmlns:cx1="http://schemas.microsoft.com/office/drawing/2015/9/8/chartex" xmlns:mc="http://schemas.openxmlformats.org/markup-compatibility/2006" xmlns:o="urn:schemas-microsoft-com:office:office" xmlns:r="http://schemas.openxmlformats.org/officeDocument/2006/relationships" xmlns:m="http://schemas.openxmlformats.org/officeDocument/2006/math" xmlns:v="urn:schemas-microsoft-com:vml" xmlns:wp14="http://schemas.microsoft.com/office/word/2010/wordprocessingDrawing" xmlns:wp="http://schemas.openxmlformats.org/drawingml/2006/wordprocessingDrawing" xmlns:w10="urn:schemas-microsoft-com:office:word" xmlns:w="http://schemas.openxmlformats.org/wordprocessingml/2006/main" xmlns:w14="http://schemas.microsoft.com/office/word/2010/wordml" xmlns:w15="http://schemas.microsoft.com/office/word/2012/wordml" xmlns:w16se="http://schemas.microsoft.com/office/word/2015/wordml/symex" xmlns:wpg="http://schemas.microsoft.com/office/word/2010/wordprocessingGroup" xmlns:wpi="http://schemas.microsoft.com/office/word/2010/wordprocessingInk" xmlns:wne="http://schemas.microsoft.com/office/word/2006/wordml" xmlns:wps="http://schemas.microsoft.com/office/word/2010/wordprocessingShape" mc:Ignorable="w14 w15 w16se wp14">
+  <w:p>
+    <w:pPr>
+      <w:pStyle w:val="En-tte"/>
+    </w:pPr>
+  </w:p>
+</w:hdr>
 </file>
 
 <file path=word/numbering.xml><?xml version="1.0" encoding="utf-8"?>
@@ -2429,6 +2781,50 @@
       <w:contextualSpacing/>
     </w:pPr>
   </w:style>
+  <w:style w:type="paragraph" w:styleId="En-tte">
+    <w:name w:val="header"/>
+    <w:basedOn w:val="Normal"/>
+    <w:link w:val="En-tteCar"/>
+    <w:uiPriority w:val="99"/>
+    <w:unhideWhenUsed/>
+    <w:rsid w:val="00AD3CC9"/>
+    <w:pPr>
+      <w:tabs>
+        <w:tab w:val="center" w:pos="4536"/>
+        <w:tab w:val="right" w:pos="9072"/>
+      </w:tabs>
+      <w:spacing w:after="0" w:line="240" w:lineRule="auto"/>
+    </w:pPr>
+  </w:style>
+  <w:style w:type="character" w:customStyle="1" w:styleId="En-tteCar">
+    <w:name w:val="En-tête Car"/>
+    <w:basedOn w:val="Policepardfaut"/>
+    <w:link w:val="En-tte"/>
+    <w:uiPriority w:val="99"/>
+    <w:rsid w:val="00AD3CC9"/>
+  </w:style>
+  <w:style w:type="paragraph" w:styleId="Pieddepage">
+    <w:name w:val="footer"/>
+    <w:basedOn w:val="Normal"/>
+    <w:link w:val="PieddepageCar"/>
+    <w:uiPriority w:val="99"/>
+    <w:unhideWhenUsed/>
+    <w:rsid w:val="00AD3CC9"/>
+    <w:pPr>
+      <w:tabs>
+        <w:tab w:val="center" w:pos="4536"/>
+        <w:tab w:val="right" w:pos="9072"/>
+      </w:tabs>
+      <w:spacing w:after="0" w:line="240" w:lineRule="auto"/>
+    </w:pPr>
+  </w:style>
+  <w:style w:type="character" w:customStyle="1" w:styleId="PieddepageCar">
+    <w:name w:val="Pied de page Car"/>
+    <w:basedOn w:val="Policepardfaut"/>
+    <w:link w:val="Pieddepage"/>
+    <w:uiPriority w:val="99"/>
+    <w:rsid w:val="00AD3CC9"/>
+  </w:style>
 </w:styles>
 </file>
 

</xml_diff>